<commit_message>
1845 -E2 Documentos Update
</commit_message>
<xml_diff>
--- a/Pruebas/Uf 1845 - E2/E2 UF1845 - Kilian.docx
+++ b/Pruebas/Uf 1845 - E2/E2 UF1845 - Kilian.docx
@@ -5587,7 +5587,7 @@
             <v:path o:extrusionok="f" gradientshapeok="t" o:connecttype="rect"/>
             <o:lock v:ext="edit" aspectratio="t"/>
           </v:shapetype>
-          <v:shape id="_x0000_i1041" type="#_x0000_t75" style="width:450.25pt;height:220.3pt">
+          <v:shape id="_x0000_i1025" type="#_x0000_t75" style="width:450.25pt;height:220.3pt">
             <v:imagedata r:id="rId9" o:title="code" croptop="3376f" cropbottom="3773f" cropleft="2144f" cropright="2042f"/>
           </v:shape>
         </w:pict>
@@ -5617,7 +5617,7 @@
         </w:rPr>
         <w:lastRenderedPageBreak/>
         <w:pict w14:anchorId="64635947">
-          <v:shape id="_x0000_i1043" type="#_x0000_t75" style="width:481.45pt;height:638.35pt">
+          <v:shape id="_x0000_i1026" type="#_x0000_t75" style="width:481.45pt;height:638.35pt">
             <v:imagedata r:id="rId10" o:title="code"/>
           </v:shape>
         </w:pict>
@@ -5656,7 +5656,62 @@
         </w:rPr>
         <w:lastRenderedPageBreak/>
         <w:drawing>
-          <wp:anchor distT="0" distB="0" distL="114300" distR="114300" simplePos="0" relativeHeight="251660288" behindDoc="0" locked="0" layoutInCell="1" allowOverlap="1" wp14:anchorId="4B229F52" wp14:editId="622193D0">
+          <wp:anchor distT="0" distB="0" distL="114300" distR="114300" simplePos="0" relativeHeight="251662336" behindDoc="0" locked="0" layoutInCell="1" allowOverlap="1" wp14:anchorId="73AA730E" wp14:editId="42F28C18">
+            <wp:simplePos x="0" y="0"/>
+            <wp:positionH relativeFrom="column">
+              <wp:posOffset>-204717</wp:posOffset>
+            </wp:positionH>
+            <wp:positionV relativeFrom="paragraph">
+              <wp:posOffset>5472752</wp:posOffset>
+            </wp:positionV>
+            <wp:extent cx="6120765" cy="3470275"/>
+            <wp:effectExtent l="0" t="0" r="0" b="0"/>
+            <wp:wrapNone/>
+            <wp:docPr id="3" name="Imagen 3"/>
+            <wp:cNvGraphicFramePr>
+              <a:graphicFrameLocks xmlns:a="http://schemas.openxmlformats.org/drawingml/2006/main" noChangeAspect="1"/>
+            </wp:cNvGraphicFramePr>
+            <a:graphic xmlns:a="http://schemas.openxmlformats.org/drawingml/2006/main">
+              <a:graphicData uri="http://schemas.openxmlformats.org/drawingml/2006/picture">
+                <pic:pic xmlns:pic="http://schemas.openxmlformats.org/drawingml/2006/picture">
+                  <pic:nvPicPr>
+                    <pic:cNvPr id="1" name=""/>
+                    <pic:cNvPicPr/>
+                  </pic:nvPicPr>
+                  <pic:blipFill>
+                    <a:blip r:embed="rId11">
+                      <a:extLst>
+                        <a:ext uri="{28A0092B-C50C-407E-A947-70E740481C1C}">
+                          <a14:useLocalDpi xmlns:a14="http://schemas.microsoft.com/office/drawing/2010/main" val="0"/>
+                        </a:ext>
+                      </a:extLst>
+                    </a:blip>
+                    <a:stretch>
+                      <a:fillRect/>
+                    </a:stretch>
+                  </pic:blipFill>
+                  <pic:spPr>
+                    <a:xfrm>
+                      <a:off x="0" y="0"/>
+                      <a:ext cx="6120765" cy="3470275"/>
+                    </a:xfrm>
+                    <a:prstGeom prst="rect">
+                      <a:avLst/>
+                    </a:prstGeom>
+                  </pic:spPr>
+                </pic:pic>
+              </a:graphicData>
+            </a:graphic>
+          </wp:anchor>
+        </w:drawing>
+      </w:r>
+      <w:r>
+        <w:rPr>
+          <w:noProof/>
+          <w:lang w:eastAsia="es-ES"/>
+        </w:rPr>
+        <w:drawing>
+          <wp:anchor distT="0" distB="0" distL="114300" distR="114300" simplePos="0" relativeHeight="251660288" behindDoc="0" locked="0" layoutInCell="1" allowOverlap="1" wp14:anchorId="4B229F52" wp14:editId="5AD187A5">
             <wp:simplePos x="0" y="0"/>
             <wp:positionH relativeFrom="column">
               <wp:posOffset>-852170</wp:posOffset>
@@ -5679,7 +5734,7 @@
                     <pic:cNvPicPr/>
                   </pic:nvPicPr>
                   <pic:blipFill>
-                    <a:blip r:embed="rId11">
+                    <a:blip r:embed="rId12">
                       <a:extLst>
                         <a:ext uri="{28A0092B-C50C-407E-A947-70E740481C1C}">
                           <a14:useLocalDpi xmlns:a14="http://schemas.microsoft.com/office/drawing/2010/main" val="0"/>
@@ -5717,7 +5772,7 @@
           <w:lang w:eastAsia="es-ES"/>
         </w:rPr>
         <w:drawing>
-          <wp:anchor distT="0" distB="0" distL="114300" distR="114300" simplePos="0" relativeHeight="251659264" behindDoc="0" locked="0" layoutInCell="1" allowOverlap="1" wp14:anchorId="270AF069" wp14:editId="270C4FF6">
+          <wp:anchor distT="0" distB="0" distL="114300" distR="114300" simplePos="0" relativeHeight="251659264" behindDoc="0" locked="0" layoutInCell="1" allowOverlap="1" wp14:anchorId="270AF069" wp14:editId="47DE2061">
             <wp:simplePos x="0" y="0"/>
             <wp:positionH relativeFrom="column">
               <wp:posOffset>4023995</wp:posOffset>
@@ -5740,7 +5795,7 @@
                     <pic:cNvPicPr/>
                   </pic:nvPicPr>
                   <pic:blipFill>
-                    <a:blip r:embed="rId12">
+                    <a:blip r:embed="rId13">
                       <a:extLst>
                         <a:ext uri="{28A0092B-C50C-407E-A947-70E740481C1C}">
                           <a14:useLocalDpi xmlns:a14="http://schemas.microsoft.com/office/drawing/2010/main" val="0"/>
@@ -5787,7 +5842,7 @@
                     <pic:cNvPicPr/>
                   </pic:nvPicPr>
                   <pic:blipFill>
-                    <a:blip r:embed="rId13"/>
+                    <a:blip r:embed="rId14"/>
                     <a:stretch>
                       <a:fillRect/>
                     </a:stretch>
@@ -5814,81 +5869,7 @@
         </w:rPr>
         <w:lastRenderedPageBreak/>
         <w:pict w14:anchorId="32585C3B">
-          <v:shape id="_x0000_i1045" type="#_x0000_t75" style="width:481.45pt;height:594.25pt">
-            <v:imagedata r:id="rId14" o:title="code"/>
-          </v:shape>
-        </w:pict>
-      </w:r>
-    </w:p>
-    <w:p>
-      <w:pPr>
-        <w:spacing w:after="0" w:line="240" w:lineRule="auto"/>
-        <w:rPr>
-          <w:color w:val="17365D"/>
-          <w:u w:val="single"/>
-        </w:rPr>
-      </w:pPr>
-    </w:p>
-    <w:p>
-      <w:pPr>
-        <w:spacing w:after="0" w:line="240" w:lineRule="auto"/>
-        <w:rPr>
-          <w:color w:val="17365D"/>
-          <w:u w:val="single"/>
-        </w:rPr>
-      </w:pPr>
-    </w:p>
-    <w:p>
-      <w:pPr>
-        <w:spacing w:after="0" w:line="240" w:lineRule="auto"/>
-        <w:rPr>
-          <w:color w:val="17365D"/>
-          <w:u w:val="single"/>
-        </w:rPr>
-      </w:pPr>
-    </w:p>
-    <w:p>
-      <w:pPr>
-        <w:spacing w:after="0" w:line="240" w:lineRule="auto"/>
-        <w:rPr>
-          <w:color w:val="17365D"/>
-          <w:u w:val="single"/>
-        </w:rPr>
-      </w:pPr>
-    </w:p>
-    <w:p>
-      <w:pPr>
-        <w:spacing w:after="0" w:line="240" w:lineRule="auto"/>
-        <w:rPr>
-          <w:color w:val="17365D"/>
-          <w:u w:val="single"/>
-        </w:rPr>
-      </w:pPr>
-    </w:p>
-    <w:p>
-      <w:pPr>
-        <w:spacing w:after="0" w:line="240" w:lineRule="auto"/>
-        <w:rPr>
-          <w:color w:val="17365D"/>
-          <w:u w:val="single"/>
-        </w:rPr>
-      </w:pPr>
-    </w:p>
-    <w:p>
-      <w:pPr>
-        <w:spacing w:after="0" w:line="240" w:lineRule="auto"/>
-        <w:rPr>
-          <w:color w:val="17365D"/>
-          <w:u w:val="single"/>
-        </w:rPr>
-      </w:pPr>
-      <w:r>
-        <w:rPr>
-          <w:color w:val="17365D"/>
-          <w:u w:val="single"/>
-        </w:rPr>
-        <w:pict w14:anchorId="77E18399">
-          <v:shape id="_x0000_i1052" type="#_x0000_t75" style="width:485.75pt;height:351.4pt">
+          <v:shape id="_x0000_i1027" type="#_x0000_t75" style="width:481.45pt;height:594.25pt">
             <v:imagedata r:id="rId15" o:title="code"/>
           </v:shape>
         </w:pict>
@@ -5910,27 +5891,110 @@
           <w:color w:val="17365D"/>
           <w:u w:val="single"/>
         </w:rPr>
+      </w:pPr>
+    </w:p>
+    <w:p>
+      <w:pPr>
+        <w:spacing w:after="0" w:line="240" w:lineRule="auto"/>
+        <w:rPr>
+          <w:color w:val="17365D"/>
+          <w:u w:val="single"/>
+        </w:rPr>
+      </w:pPr>
+    </w:p>
+    <w:p>
+      <w:pPr>
+        <w:spacing w:after="0" w:line="240" w:lineRule="auto"/>
+        <w:rPr>
+          <w:color w:val="17365D"/>
+          <w:u w:val="single"/>
+        </w:rPr>
+      </w:pPr>
+    </w:p>
+    <w:p>
+      <w:pPr>
+        <w:spacing w:after="0" w:line="240" w:lineRule="auto"/>
+        <w:rPr>
+          <w:color w:val="17365D"/>
+          <w:u w:val="single"/>
+        </w:rPr>
+      </w:pPr>
+      <w:bookmarkStart w:id="1" w:name="_GoBack"/>
+      <w:bookmarkEnd w:id="1"/>
+    </w:p>
+    <w:p>
+      <w:pPr>
+        <w:spacing w:after="0" w:line="240" w:lineRule="auto"/>
+        <w:rPr>
+          <w:color w:val="17365D"/>
+          <w:u w:val="single"/>
+        </w:rPr>
+      </w:pPr>
+    </w:p>
+    <w:p>
+      <w:pPr>
+        <w:spacing w:after="0" w:line="240" w:lineRule="auto"/>
+        <w:rPr>
+          <w:color w:val="17365D"/>
+          <w:u w:val="single"/>
+        </w:rPr>
+      </w:pPr>
+      <w:r>
+        <w:rPr>
+          <w:color w:val="17365D"/>
+          <w:u w:val="single"/>
+        </w:rPr>
+        <w:pict w14:anchorId="77E18399">
+          <v:shape id="_x0000_i1028" type="#_x0000_t75" style="width:485.75pt;height:351.4pt">
+            <v:imagedata r:id="rId16" o:title="code"/>
+          </v:shape>
+        </w:pict>
+      </w:r>
+    </w:p>
+    <w:p>
+      <w:pPr>
+        <w:spacing w:after="0" w:line="240" w:lineRule="auto"/>
+        <w:rPr>
+          <w:color w:val="17365D"/>
+          <w:u w:val="single"/>
+        </w:rPr>
+      </w:pPr>
+    </w:p>
+    <w:p>
+      <w:pPr>
+        <w:spacing w:after="0" w:line="240" w:lineRule="auto"/>
+        <w:rPr>
+          <w:color w:val="17365D"/>
+          <w:u w:val="single"/>
+        </w:rPr>
+      </w:pPr>
+      <w:r>
+        <w:rPr>
+          <w:color w:val="17365D"/>
+          <w:u w:val="single"/>
+        </w:rPr>
+        <w:pict w14:anchorId="44C886D3">
+          <v:shape id="_x0000_i1029" type="#_x0000_t75" style="width:481.45pt;height:281.55pt">
+            <v:imagedata r:id="rId17" o:title="code"/>
+          </v:shape>
+        </w:pict>
+      </w:r>
+    </w:p>
+    <w:p>
+      <w:pPr>
+        <w:spacing w:after="0" w:line="240" w:lineRule="auto"/>
+        <w:rPr>
+          <w:color w:val="17365D"/>
+          <w:u w:val="single"/>
+        </w:rPr>
         <w:sectPr>
-          <w:headerReference w:type="default" r:id="rId16"/>
+          <w:headerReference w:type="default" r:id="rId18"/>
           <w:pgSz w:w="11906" w:h="16838"/>
           <w:pgMar w:top="1417" w:right="849" w:bottom="1417" w:left="1418" w:header="708" w:footer="708" w:gutter="0"/>
           <w:cols w:space="708"/>
           <w:docGrid w:linePitch="360"/>
         </w:sectPr>
       </w:pPr>
-      <w:bookmarkStart w:id="1" w:name="_GoBack"/>
-      <w:bookmarkEnd w:id="1"/>
-      <w:r>
-        <w:rPr>
-          <w:color w:val="17365D"/>
-          <w:u w:val="single"/>
-        </w:rPr>
-        <w:pict w14:anchorId="44C886D3">
-          <v:shape id="_x0000_i1054" type="#_x0000_t75" style="width:481.45pt;height:281.55pt">
-            <v:imagedata r:id="rId17" o:title="code"/>
-          </v:shape>
-        </w:pict>
-      </w:r>
     </w:p>
     <w:p>
       <w:pPr>
@@ -14550,7 +14614,7 @@
 </file>
 
 <file path=customXml/itemProps1.xml><?xml version="1.0" encoding="utf-8"?>
-<ds:datastoreItem xmlns:ds="http://schemas.openxmlformats.org/officeDocument/2006/customXml" ds:itemID="{E0D62B7B-B889-4CAA-96EF-0DE61FEEDA6A}">
+<ds:datastoreItem xmlns:ds="http://schemas.openxmlformats.org/officeDocument/2006/customXml" ds:itemID="{DC97A458-F350-4BFD-BCA1-BB4B8830CAA9}">
   <ds:schemaRefs>
     <ds:schemaRef ds:uri="http://schemas.openxmlformats.org/officeDocument/2006/bibliography"/>
   </ds:schemaRefs>

</xml_diff>